<commit_message>
Alteração carta de intenção de incentivo
</commit_message>
<xml_diff>
--- a/pdf/CARTA DE INTENCAO DE INCENTIVO.docx
+++ b/pdf/CARTA DE INTENCAO DE INCENTIVO.docx
@@ -86,14 +86,12 @@
         </w:rPr>
         <w:t xml:space="preserve">, neste </w:t>
       </w:r>
-      <w:proofErr w:type="gramStart"/>
-      <w:r>
-        <w:rPr>
-          <w:rFonts w:cs="Arial"/>
-        </w:rPr>
-        <w:t>ato representada</w:t>
-      </w:r>
-      <w:proofErr w:type="gramEnd"/>
+      <w:r>
+        <w:rPr>
+          <w:rFonts w:cs="Arial"/>
+        </w:rPr>
+        <w:t>ato representado</w:t>
+      </w:r>
       <w:r>
         <w:rPr>
           <w:rFonts w:cs="Arial"/>
@@ -611,13 +609,7 @@
         <w:t>e</w:t>
       </w:r>
       <w:r>
-        <w:t xml:space="preserve">s cobrirá </w:t>
-      </w:r>
-      <w:r>
-        <w:t>totalmente/parcialmente</w:t>
-      </w:r>
-      <w:r>
-        <w:t xml:space="preserve"> o projeto e será</w:t>
+        <w:t>s cobrirá o projeto e será</w:t>
       </w:r>
       <w:r>
         <w:t xml:space="preserve"> no</w:t>
@@ -639,6 +631,9 @@
         <w:t>)</w:t>
       </w:r>
       <w:r>
+        <w:t xml:space="preserve"> </w:t>
+      </w:r>
+      <w:r>
         <w:t>,</w:t>
       </w:r>
       <w:proofErr w:type="gramEnd"/>
@@ -646,10 +641,10 @@
         <w:t>a ser repassado conforme cronograma de distribuição</w:t>
       </w:r>
       <w:r>
-        <w:t xml:space="preserve"> para o exercício deste ano,</w:t>
-      </w:r>
-      <w:r>
-        <w:t xml:space="preserve"> abaixo </w:t>
+        <w:t xml:space="preserve"> </w:t>
+      </w:r>
+      <w:r>
+        <w:t xml:space="preserve">abaixo </w:t>
       </w:r>
       <w:r>
         <w:t>descrito cabendo ao Contribuinte Incentivador</w:t>
@@ -692,22 +687,16 @@
     <w:p>
       <w:pPr>
         <w:pStyle w:val="SemEspaamento"/>
-        <w:jc w:val="center"/>
-      </w:pPr>
-      <w:r>
-        <w:t>DATA</w:t>
-      </w:r>
-      <w:r>
-        <w:t xml:space="preserve"> </w:t>
+        <w:ind w:left="2124" w:firstLine="570"/>
+      </w:pPr>
+      <w:r>
+        <w:t>DATA COMPLETA</w:t>
       </w:r>
       <w:r>
         <w:tab/>
-      </w:r>
-      <w:r>
-        <w:tab/>
-      </w:r>
-      <w:r>
-        <w:tab/>
+        <w:t xml:space="preserve">       </w:t>
+      </w:r>
+      <w:r>
         <w:t>VALOR</w:t>
       </w:r>
     </w:p>
@@ -719,8 +708,8 @@
         <w:tblLook w:val="04A0"/>
       </w:tblPr>
       <w:tblGrid>
-        <w:gridCol w:w="1668"/>
-        <w:gridCol w:w="1701"/>
+        <w:gridCol w:w="1828"/>
+        <w:gridCol w:w="1541"/>
       </w:tblGrid>
       <w:tr>
         <w:trPr>
@@ -728,7 +717,7 @@
         </w:trPr>
         <w:tc>
           <w:tcPr>
-            <w:tcW w:w="1668" w:type="dxa"/>
+            <w:tcW w:w="1828" w:type="dxa"/>
           </w:tcPr>
           <w:p>
             <w:pPr>
@@ -739,7 +728,7 @@
         </w:tc>
         <w:tc>
           <w:tcPr>
-            <w:tcW w:w="1701" w:type="dxa"/>
+            <w:tcW w:w="1541" w:type="dxa"/>
           </w:tcPr>
           <w:p>
             <w:pPr>
@@ -755,7 +744,7 @@
         </w:trPr>
         <w:tc>
           <w:tcPr>
-            <w:tcW w:w="1668" w:type="dxa"/>
+            <w:tcW w:w="1828" w:type="dxa"/>
           </w:tcPr>
           <w:p>
             <w:pPr>
@@ -765,7 +754,7 @@
         </w:tc>
         <w:tc>
           <w:tcPr>
-            <w:tcW w:w="1701" w:type="dxa"/>
+            <w:tcW w:w="1541" w:type="dxa"/>
           </w:tcPr>
           <w:p>
             <w:pPr>
@@ -780,7 +769,7 @@
         </w:trPr>
         <w:tc>
           <w:tcPr>
-            <w:tcW w:w="1668" w:type="dxa"/>
+            <w:tcW w:w="1828" w:type="dxa"/>
           </w:tcPr>
           <w:p>
             <w:pPr>
@@ -790,7 +779,7 @@
         </w:tc>
         <w:tc>
           <w:tcPr>
-            <w:tcW w:w="1701" w:type="dxa"/>
+            <w:tcW w:w="1541" w:type="dxa"/>
           </w:tcPr>
           <w:p>
             <w:pPr>
@@ -805,7 +794,7 @@
         </w:trPr>
         <w:tc>
           <w:tcPr>
-            <w:tcW w:w="1668" w:type="dxa"/>
+            <w:tcW w:w="1828" w:type="dxa"/>
           </w:tcPr>
           <w:p>
             <w:pPr>
@@ -815,7 +804,7 @@
         </w:tc>
         <w:tc>
           <w:tcPr>
-            <w:tcW w:w="1701" w:type="dxa"/>
+            <w:tcW w:w="1541" w:type="dxa"/>
           </w:tcPr>
           <w:p>
             <w:pPr>
@@ -832,7 +821,7 @@
         </w:trPr>
         <w:tc>
           <w:tcPr>
-            <w:tcW w:w="1668" w:type="dxa"/>
+            <w:tcW w:w="1828" w:type="dxa"/>
           </w:tcPr>
           <w:p>
             <w:pPr>
@@ -842,7 +831,7 @@
         </w:tc>
         <w:tc>
           <w:tcPr>
-            <w:tcW w:w="1701" w:type="dxa"/>
+            <w:tcW w:w="1541" w:type="dxa"/>
           </w:tcPr>
           <w:p>
             <w:pPr>
@@ -857,7 +846,7 @@
         </w:trPr>
         <w:tc>
           <w:tcPr>
-            <w:tcW w:w="1668" w:type="dxa"/>
+            <w:tcW w:w="1828" w:type="dxa"/>
           </w:tcPr>
           <w:p>
             <w:pPr>
@@ -867,7 +856,7 @@
         </w:tc>
         <w:tc>
           <w:tcPr>
-            <w:tcW w:w="1701" w:type="dxa"/>
+            <w:tcW w:w="1541" w:type="dxa"/>
           </w:tcPr>
           <w:p>
             <w:pPr>
@@ -882,7 +871,7 @@
         </w:trPr>
         <w:tc>
           <w:tcPr>
-            <w:tcW w:w="1668" w:type="dxa"/>
+            <w:tcW w:w="1828" w:type="dxa"/>
           </w:tcPr>
           <w:p>
             <w:pPr>
@@ -892,7 +881,7 @@
         </w:tc>
         <w:tc>
           <w:tcPr>
-            <w:tcW w:w="1701" w:type="dxa"/>
+            <w:tcW w:w="1541" w:type="dxa"/>
           </w:tcPr>
           <w:p>
             <w:pPr>
@@ -907,7 +896,7 @@
         </w:trPr>
         <w:tc>
           <w:tcPr>
-            <w:tcW w:w="1668" w:type="dxa"/>
+            <w:tcW w:w="1828" w:type="dxa"/>
           </w:tcPr>
           <w:p>
             <w:pPr>
@@ -917,7 +906,7 @@
         </w:tc>
         <w:tc>
           <w:tcPr>
-            <w:tcW w:w="1701" w:type="dxa"/>
+            <w:tcW w:w="1541" w:type="dxa"/>
           </w:tcPr>
           <w:p>
             <w:pPr>
@@ -1004,6 +993,7 @@
         <w:rPr>
           <w:b/>
         </w:rPr>
+        <w:lastRenderedPageBreak/>
         <w:t xml:space="preserve">SOBRE A </w:t>
       </w:r>
       <w:r>

</xml_diff>